<commit_message>
añadida función input para pedir datos
</commit_message>
<xml_diff>
--- a/tarea_23/Para probar el algoritmo_Cifrado_Solitario.docx
+++ b/tarea_23/Para probar el algoritmo_Cifrado_Solitario.docx
@@ -47,9 +47,6 @@
         <w:t>-</w:t>
       </w:r>
       <w:r>
-        <w:t xml:space="preserve"> </w:t>
-      </w:r>
-      <w:r>
         <w:t xml:space="preserve">Por ejemplo, abrirlo con </w:t>
       </w:r>
       <w:r>
@@ -126,218 +123,42 @@
         <w:t>-</w:t>
       </w:r>
       <w:r>
-        <w:t xml:space="preserve"> Para cifrar el mensaje:</w:t>
-      </w:r>
-      <w:r>
         <w:t xml:space="preserve"> </w:t>
       </w:r>
       <w:r>
-        <w:t xml:space="preserve">En el </w:t>
-      </w:r>
-      <w:r>
-        <w:rPr>
-          <w:b/>
-        </w:rPr>
-        <w:t>Shell</w:t>
-      </w:r>
-      <w:r>
-        <w:t xml:space="preserve"> llamar a la función </w:t>
-      </w:r>
-      <w:r>
-        <w:t xml:space="preserve"> </w:t>
-      </w:r>
-      <w:proofErr w:type="spellStart"/>
-      <w:r>
-        <w:rPr>
-          <w:b/>
-        </w:rPr>
-        <w:t>cifrar_mensaje</w:t>
-      </w:r>
-      <w:proofErr w:type="spellEnd"/>
-      <w:r>
-        <w:rPr>
-          <w:b/>
-        </w:rPr>
-        <w:t xml:space="preserve">, </w:t>
-      </w:r>
-      <w:r>
-        <w:t xml:space="preserve">pasándole </w:t>
-      </w:r>
-      <w:r>
-        <w:rPr>
-          <w:b/>
-        </w:rPr>
-        <w:t xml:space="preserve">dos </w:t>
-      </w:r>
-      <w:proofErr w:type="spellStart"/>
-      <w:r>
-        <w:rPr>
-          <w:b/>
-        </w:rPr>
-        <w:t>strings</w:t>
-      </w:r>
-      <w:proofErr w:type="spellEnd"/>
-      <w:r>
-        <w:t xml:space="preserve"> como argumento, el primero será el </w:t>
-      </w:r>
-      <w:r>
-        <w:rPr>
-          <w:b/>
-        </w:rPr>
-        <w:t>mensaje</w:t>
-      </w:r>
-      <w:r>
-        <w:t xml:space="preserve"> que se quiere cifrar y el segundo la </w:t>
-      </w:r>
-      <w:r>
-        <w:rPr>
-          <w:b/>
-        </w:rPr>
-        <w:t>clave</w:t>
-      </w:r>
-      <w:r>
-        <w:t xml:space="preserve"> para cifrar la baraja</w:t>
-      </w:r>
-      <w:r>
-        <w:t xml:space="preserve">. </w:t>
-      </w:r>
-      <w:r>
-        <w:t xml:space="preserve">La función </w:t>
-      </w:r>
-      <w:r>
-        <w:t>devuelve el mensaje cifrado.</w:t>
+        <w:t xml:space="preserve">Al ejecutar el programa, se pedirá por pantalla introducir un 1 para cifra el mensaje, o un 2 si lo que se quiere es descifrarlo: </w:t>
       </w:r>
     </w:p>
     <w:p>
-      <w:r>
-        <w:t xml:space="preserve">-Para descifrar el mensaje: En el </w:t>
-      </w:r>
-      <w:r>
-        <w:rPr>
-          <w:b/>
-        </w:rPr>
-        <w:t>Shell</w:t>
-      </w:r>
-      <w:r>
-        <w:t xml:space="preserve"> llamar a la función  </w:t>
-      </w:r>
-      <w:proofErr w:type="spellStart"/>
-      <w:r>
-        <w:rPr>
-          <w:b/>
-        </w:rPr>
-        <w:t>descifrar_mensaje</w:t>
-      </w:r>
-      <w:proofErr w:type="spellEnd"/>
-      <w:r>
-        <w:rPr>
-          <w:b/>
-        </w:rPr>
-        <w:t xml:space="preserve">, </w:t>
-      </w:r>
-      <w:r>
-        <w:t xml:space="preserve">pasándole </w:t>
-      </w:r>
-      <w:r>
-        <w:rPr>
-          <w:b/>
-        </w:rPr>
-        <w:t xml:space="preserve">dos </w:t>
-      </w:r>
-      <w:proofErr w:type="spellStart"/>
-      <w:r>
-        <w:rPr>
-          <w:b/>
-        </w:rPr>
-        <w:t>strings</w:t>
-      </w:r>
-      <w:proofErr w:type="spellEnd"/>
-      <w:r>
-        <w:t xml:space="preserve"> como argumento, el primero será el </w:t>
-      </w:r>
-      <w:r>
-        <w:rPr>
-          <w:b/>
-        </w:rPr>
-        <w:t>mensaje</w:t>
-      </w:r>
-      <w:r>
-        <w:rPr>
-          <w:b/>
-        </w:rPr>
-        <w:t xml:space="preserve"> cifrado</w:t>
-      </w:r>
-      <w:r>
-        <w:t xml:space="preserve"> que se quiere </w:t>
+      <w:pPr>
+        <w:ind w:firstLine="708"/>
+      </w:pPr>
+      <w:r>
+        <w:t>En el caso de haber presionado 1, se pide introducir un mensaje para cifrar y una clave de cifrado. El programa devuelve el mensaje cifrado.</w:t>
+      </w:r>
+    </w:p>
+    <w:p>
+      <w:pPr>
+        <w:ind w:firstLine="708"/>
+      </w:pPr>
+      <w:r>
+        <w:t>En el caso de haber presionado 2, se pide introducir el mensaje que se quiere descifrar y la clave para</w:t>
+      </w:r>
+      <w:r>
+        <w:t xml:space="preserve"> </w:t>
       </w:r>
       <w:r>
         <w:t>des</w:t>
       </w:r>
       <w:r>
-        <w:t xml:space="preserve">cifrar </w:t>
-      </w:r>
-      <w:r>
-        <w:t xml:space="preserve">(el mensaje que se ha obtenido con la función </w:t>
-      </w:r>
-      <w:proofErr w:type="spellStart"/>
-      <w:r>
-        <w:t>cifrar_mensaje</w:t>
-      </w:r>
-      <w:proofErr w:type="spellEnd"/>
-      <w:r>
-        <w:t xml:space="preserve">) </w:t>
-      </w:r>
-      <w:r>
-        <w:t xml:space="preserve">y el segundo la </w:t>
-      </w:r>
-      <w:r>
-        <w:rPr>
-          <w:b/>
-        </w:rPr>
-        <w:t>clave</w:t>
-      </w:r>
-      <w:r>
-        <w:t xml:space="preserve"> para cifrar la baraja</w:t>
-      </w:r>
-      <w:r>
-        <w:t xml:space="preserve"> (la misma clave que se ha usado para cifrar la baraja</w:t>
-      </w:r>
-      <w:r>
-        <w:t xml:space="preserve"> en la función </w:t>
-      </w:r>
-      <w:proofErr w:type="spellStart"/>
-      <w:r>
-        <w:t>cifrar_mensaje</w:t>
-      </w:r>
-      <w:proofErr w:type="spellEnd"/>
-      <w:r>
-        <w:t>)</w:t>
-      </w:r>
-      <w:r>
-        <w:rPr>
-          <w:b/>
-        </w:rPr>
-        <w:t>.</w:t>
-      </w:r>
-      <w:r>
-        <w:t xml:space="preserve"> </w:t>
+        <w:t>cifrar</w:t>
+      </w:r>
+      <w:r>
+        <w:t>lo. El programa imprime el mensaje descifrado.</w:t>
       </w:r>
     </w:p>
     <w:p/>
     <w:p/>
-    <w:p>
-      <w:r>
-        <w:t xml:space="preserve"> </w:t>
-      </w:r>
-      <w:proofErr w:type="gramStart"/>
-      <w:r>
-        <w:t>y</w:t>
-      </w:r>
-      <w:proofErr w:type="gramEnd"/>
-      <w:r>
-        <w:t xml:space="preserve"> una lista con las vacas que hay que transportar.</w:t>
-      </w:r>
-    </w:p>
     <w:p/>
     <w:sectPr>
       <w:pgSz w:w="11906" w:h="16838"/>

</xml_diff>